<commit_message>
added offer document *.docx
</commit_message>
<xml_diff>
--- a/files/docOffer.docx
+++ b/files/docOffer.docx
@@ -47,7 +47,7 @@
           <w:sz w:val="20"/>
           <w:lang w:val="en-US"/>
         </w:rPr>
-        <w:t>NAME1</w:t>
+        <w:t>CUSTOMERID_BILLING</w:t>
       </w:r>
     </w:p>
     <w:p>
@@ -65,7 +65,7 @@
           <w:sz w:val="20"/>
           <w:lang w:val="en-US"/>
         </w:rPr>
-        <w:t>NAME2</w:t>
+        <w:t>NAME1_BILLING</w:t>
       </w:r>
     </w:p>
     <w:p>
@@ -83,7 +83,7 @@
           <w:sz w:val="20"/>
           <w:lang w:val="en-US"/>
         </w:rPr>
-        <w:t>STREET</w:t>
+        <w:t>NAME2_BILLING</w:t>
       </w:r>
     </w:p>
     <w:p>
@@ -101,23 +101,25 @@
           <w:sz w:val="20"/>
           <w:lang w:val="en-US"/>
         </w:rPr>
-        <w:t>LAND</w:t>
+        <w:t>STREET_BILLING</w:t>
       </w:r>
+    </w:p>
+    <w:p>
+      <w:pPr>
+        <w:pStyle w:val="KeinLeerraum"/>
+        <w:rPr>
+          <w:rFonts w:ascii="Segoe UI Light" w:hAnsi="Segoe UI Light" w:cs="Segoe UI Light"/>
+          <w:sz w:val="20"/>
+          <w:lang w:val="en-US"/>
+        </w:rPr>
+      </w:pPr>
       <w:r>
         <w:rPr>
           <w:rFonts w:ascii="Segoe UI Light" w:hAnsi="Segoe UI Light" w:cs="Segoe UI Light"/>
           <w:sz w:val="20"/>
           <w:lang w:val="en-US"/>
         </w:rPr>
-        <w:t xml:space="preserve">ZIP </w:t>
-      </w:r>
-      <w:r>
-        <w:rPr>
-          <w:rFonts w:ascii="Segoe UI Light" w:hAnsi="Segoe UI Light" w:cs="Segoe UI Light"/>
-          <w:sz w:val="20"/>
-          <w:lang w:val="en-US"/>
-        </w:rPr>
-        <w:t>LOCATION</w:t>
+        <w:t>LAND_BILLING ZIP_BILLING LOCATION_BILLING</w:t>
       </w:r>
     </w:p>
     <w:p>
@@ -168,7 +170,7 @@
           <w:sz w:val="20"/>
           <w:lang w:val="en-US"/>
         </w:rPr>
-        <w:t>PHONE</w:t>
+        <w:t>PHONE_BILLING</w:t>
       </w:r>
     </w:p>
     <w:p>
@@ -210,7 +212,7 @@
           <w:sz w:val="20"/>
           <w:lang w:val="en-US"/>
         </w:rPr>
-        <w:t>EMAIL</w:t>
+        <w:t>EMAIL_BILLING</w:t>
       </w:r>
     </w:p>
     <w:p>
@@ -220,8 +222,7 @@
           <w:tab w:val="left" w:pos="993"/>
         </w:tabs>
         <w:rPr>
-          <w:rFonts w:ascii="Segoe UI" w:hAnsi="Segoe UI" w:cs="Segoe UI"/>
-          <w:b/>
+          <w:rFonts w:ascii="Segoe UI Light" w:hAnsi="Segoe UI Light" w:cs="Segoe UI Light"/>
           <w:sz w:val="20"/>
           <w:lang w:val="en-US"/>
         </w:rPr>
@@ -251,28 +252,8 @@
           <w:sz w:val="20"/>
           <w:lang w:val="en-US"/>
         </w:rPr>
-        <w:t>FAX</w:t>
+        <w:t>FAX_BILLING</w:t>
       </w:r>
-    </w:p>
-    <w:p>
-      <w:pPr>
-        <w:pStyle w:val="KeinLeerraum"/>
-        <w:rPr>
-          <w:rFonts w:ascii="Segoe UI Light" w:hAnsi="Segoe UI Light" w:cs="Segoe UI Light"/>
-          <w:sz w:val="20"/>
-          <w:lang w:val="en-US"/>
-        </w:rPr>
-      </w:pPr>
-    </w:p>
-    <w:p>
-      <w:pPr>
-        <w:pStyle w:val="KeinLeerraum"/>
-        <w:rPr>
-          <w:rFonts w:ascii="Segoe UI Light" w:hAnsi="Segoe UI Light" w:cs="Segoe UI Light"/>
-          <w:sz w:val="20"/>
-          <w:lang w:val="en-US"/>
-        </w:rPr>
-      </w:pPr>
     </w:p>
     <w:p>
       <w:pPr>
@@ -889,7 +870,7 @@
                 <w:rFonts w:ascii="Segoe UI Light" w:hAnsi="Segoe UI Light" w:cs="Segoe UI Light"/>
                 <w:sz w:val="20"/>
               </w:rPr>
-              <w:t>CUSTOMERID</w:t>
+              <w:t>CUSTOMERID_BILLING</w:t>
             </w:r>
           </w:p>
         </w:tc>
@@ -969,7 +950,21 @@
           <w:rFonts w:ascii="Segoe UI Light" w:hAnsi="Segoe UI Light" w:cs="Segoe UI Light"/>
           <w:sz w:val="20"/>
         </w:rPr>
-        <w:t>Sehr geehrteSALUTATION,</w:t>
+        <w:t>Sehr geehrte</w:t>
+      </w:r>
+      <w:r>
+        <w:rPr>
+          <w:rFonts w:ascii="Segoe UI Light" w:hAnsi="Segoe UI Light" w:cs="Segoe UI Light"/>
+          <w:sz w:val="20"/>
+        </w:rPr>
+        <w:t xml:space="preserve"> SALUTATION_BILLING</w:t>
+      </w:r>
+      <w:r>
+        <w:rPr>
+          <w:rFonts w:ascii="Segoe UI Light" w:hAnsi="Segoe UI Light" w:cs="Segoe UI Light"/>
+          <w:sz w:val="20"/>
+        </w:rPr>
+        <w:t>,</w:t>
       </w:r>
     </w:p>
     <w:p>
@@ -1565,6 +1560,42 @@
     <w:p>
       <w:pPr>
         <w:pStyle w:val="KeinLeerraum"/>
+        <w:rPr>
+          <w:rFonts w:ascii="Segoe UI Light" w:hAnsi="Segoe UI Light" w:cs="Segoe UI Light"/>
+          <w:sz w:val="20"/>
+        </w:rPr>
+      </w:pPr>
+    </w:p>
+    <w:p>
+      <w:pPr>
+        <w:pStyle w:val="KeinLeerraum"/>
+        <w:rPr>
+          <w:rFonts w:ascii="Segoe UI Light" w:hAnsi="Segoe UI Light" w:cs="Segoe UI Light"/>
+          <w:sz w:val="20"/>
+        </w:rPr>
+      </w:pPr>
+      <w:r>
+        <w:rPr>
+          <w:rFonts w:ascii="Segoe UI Light" w:hAnsi="Segoe UI Light" w:cs="Segoe UI Light"/>
+          <w:sz w:val="20"/>
+        </w:rPr>
+        <w:t xml:space="preserve">Die o.g. </w:t>
+      </w:r>
+      <w:r>
+        <w:rPr>
+          <w:rFonts w:ascii="Segoe UI Light" w:hAnsi="Segoe UI Light" w:cs="Segoe UI Light"/>
+          <w:sz w:val="20"/>
+        </w:rPr>
+        <w:t>Preise verstehen sich zzgl. der jeweilig gültigen Mehrwertsteuer.</w:t>
+      </w:r>
+    </w:p>
+    <w:p>
+      <w:pPr>
+        <w:pStyle w:val="KeinLeerraum"/>
+        <w:rPr>
+          <w:rFonts w:ascii="Segoe UI Light" w:hAnsi="Segoe UI Light" w:cs="Segoe UI Light"/>
+          <w:sz w:val="20"/>
+        </w:rPr>
       </w:pPr>
     </w:p>
     <w:tbl>
@@ -1631,14 +1662,16 @@
               <w:rPr>
                 <w:rFonts w:ascii="Segoe UI Light" w:hAnsi="Segoe UI Light" w:cs="Segoe UI Light"/>
                 <w:sz w:val="20"/>
-              </w:rPr>
-            </w:pPr>
-            <w:r>
-              <w:rPr>
-                <w:rFonts w:ascii="Segoe UI Light" w:hAnsi="Segoe UI Light" w:cs="Segoe UI Light"/>
-                <w:sz w:val="20"/>
-              </w:rPr>
-              <w:t>DELIVERYADRESS</w:t>
+                <w:lang w:val="en-US"/>
+              </w:rPr>
+            </w:pPr>
+            <w:r>
+              <w:rPr>
+                <w:rFonts w:ascii="Segoe UI Light" w:hAnsi="Segoe UI Light" w:cs="Segoe UI Light"/>
+                <w:sz w:val="20"/>
+                <w:lang w:val="en-US"/>
+              </w:rPr>
+              <w:t>CUSTOMERID_DELIVERY, NAME1_DELIVERY, STREET_DELIVERY, LAND_DELIVERY, ZIP_DELIVERY, LOCATION_DELIVERY</w:t>
             </w:r>
           </w:p>
         </w:tc>
@@ -1696,7 +1729,7 @@
                 <w:rFonts w:ascii="Segoe UI Light" w:hAnsi="Segoe UI Light" w:cs="Segoe UI Light"/>
                 <w:sz w:val="20"/>
               </w:rPr>
-              <w:t>PAYMENTTIME</w:t>
+              <w:t>PAYMENTTIME_BILLING</w:t>
             </w:r>
           </w:p>
         </w:tc>
@@ -1754,8 +1787,10 @@
                 <w:rFonts w:ascii="Segoe UI Light" w:hAnsi="Segoe UI Light" w:cs="Segoe UI Light"/>
                 <w:sz w:val="20"/>
               </w:rPr>
-              <w:t>PAYMENTART</w:t>
-            </w:r>
+              <w:t>PAYMENTART_BILLING</w:t>
+            </w:r>
+            <w:bookmarkStart w:id="0" w:name="_GoBack"/>
+            <w:bookmarkEnd w:id="0"/>
           </w:p>
         </w:tc>
       </w:tr>
@@ -1860,17 +1895,9 @@
           <w:rFonts w:ascii="Segoe UI Light" w:hAnsi="Segoe UI Light" w:cs="Segoe UI Light"/>
           <w:sz w:val="20"/>
         </w:rPr>
+        <w:lastRenderedPageBreak/>
         <w:t>CLERKNAME</w:t>
       </w:r>
-      <w:bookmarkStart w:id="0" w:name="_GoBack"/>
-      <w:bookmarkEnd w:id="0"/>
-    </w:p>
-    <w:p>
-      <w:pPr>
-        <w:tabs>
-          <w:tab w:val="left" w:pos="975"/>
-        </w:tabs>
-      </w:pPr>
     </w:p>
     <w:sectPr>
       <w:headerReference w:type="default" r:id="rId6"/>
@@ -2052,7 +2079,7 @@
                               <w:color w:val="FFFFFF" w:themeColor="background1"/>
                               <w:sz w:val="20"/>
                             </w:rPr>
-                            <w:t>1</w:t>
+                            <w:t>2</w:t>
                           </w:r>
                           <w:r>
                             <w:rPr>
@@ -2189,7 +2216,7 @@
                         <w:color w:val="FFFFFF" w:themeColor="background1"/>
                         <w:sz w:val="20"/>
                       </w:rPr>
-                      <w:t>1</w:t>
+                      <w:t>2</w:t>
                     </w:r>
                     <w:r>
                       <w:rPr>
@@ -2535,6 +2562,7 @@
                               <w:rFonts w:ascii="Segoe UI" w:hAnsi="Segoe UI" w:cs="Segoe UI"/>
                               <w:b/>
                               <w:sz w:val="20"/>
+                              <w:lang w:val="en-US"/>
                             </w:rPr>
                           </w:pPr>
                           <w:r>
@@ -2542,6 +2570,7 @@
                               <w:rFonts w:ascii="Segoe UI" w:hAnsi="Segoe UI" w:cs="Segoe UI"/>
                               <w:b/>
                               <w:sz w:val="20"/>
+                              <w:lang w:val="en-US"/>
                             </w:rPr>
                             <w:t>Web: www.fluid-crm.de</w:t>
                           </w:r>
@@ -2716,6 +2745,7 @@
                         <w:rFonts w:ascii="Segoe UI" w:hAnsi="Segoe UI" w:cs="Segoe UI"/>
                         <w:b/>
                         <w:sz w:val="20"/>
+                        <w:lang w:val="en-US"/>
                       </w:rPr>
                     </w:pPr>
                     <w:r>
@@ -2723,6 +2753,7 @@
                         <w:rFonts w:ascii="Segoe UI" w:hAnsi="Segoe UI" w:cs="Segoe UI"/>
                         <w:b/>
                         <w:sz w:val="20"/>
+                        <w:lang w:val="en-US"/>
                       </w:rPr>
                       <w:t>Web: www.fluid-crm.de</w:t>
                     </w:r>

</xml_diff>